<commit_message>
Added more links to images used.
</commit_message>
<xml_diff>
--- a/web24_eksamensprosjekt_dokument.docx
+++ b/web24_eksamensprosjekt_dokument.docx
@@ -145,7 +145,7 @@
                     <pic:cNvPicPr/>
                   </pic:nvPicPr>
                   <pic:blipFill>
-                    <a:blip r:embed="rId4">
+                    <a:blip r:embed="rId6">
                       <a:extLst>
                         <a:ext uri="{28A0092B-C50C-407E-A947-70E740481C1C}">
                           <a14:useLocalDpi xmlns:a14="http://schemas.microsoft.com/office/drawing/2010/main" val="0"/>
@@ -373,19 +373,27 @@
       </w:pPr>
       <w:r>
         <w:rPr>
+          <w:b/>
+          <w:bCs/>
           <w:lang w:val="en-GB"/>
         </w:rPr>
         <w:lastRenderedPageBreak/>
-        <w:t>Bildekilder:</w:t>
-      </w:r>
-    </w:p>
-    <w:p>
-      <w:pPr>
-        <w:rPr>
-          <w:lang w:val="en-GB"/>
-        </w:rPr>
-      </w:pPr>
-      <w:hyperlink r:id="rId5" w:history="1">
+        <w:t>Bildekilder</w:t>
+      </w:r>
+      <w:r>
+        <w:rPr>
+          <w:lang w:val="en-GB"/>
+        </w:rPr>
+        <w:t>:</w:t>
+      </w:r>
+    </w:p>
+    <w:p>
+      <w:pPr>
+        <w:rPr>
+          <w:lang w:val="en-GB"/>
+        </w:rPr>
+      </w:pPr>
+      <w:hyperlink r:id="rId7" w:history="1">
         <w:r>
           <w:rPr>
             <w:rStyle w:val="Hyperkobling"/>
@@ -401,7 +409,7 @@
           <w:lang w:val="en-GB"/>
         </w:rPr>
       </w:pPr>
-      <w:hyperlink r:id="rId6" w:history="1">
+      <w:hyperlink r:id="rId8" w:history="1">
         <w:r>
           <w:rPr>
             <w:rStyle w:val="Hyperkobling"/>
@@ -417,7 +425,7 @@
           <w:lang w:val="en-GB"/>
         </w:rPr>
       </w:pPr>
-      <w:hyperlink r:id="rId7" w:history="1">
+      <w:hyperlink r:id="rId9" w:history="1">
         <w:r>
           <w:rPr>
             <w:rStyle w:val="Hyperkobling"/>
@@ -444,6 +452,39 @@
     <w:p>
       <w:pPr>
         <w:rPr>
+          <w:b/>
+          <w:bCs/>
+          <w:lang w:val="en-GB"/>
+        </w:rPr>
+      </w:pPr>
+      <w:r>
+        <w:rPr>
+          <w:b/>
+          <w:bCs/>
+          <w:lang w:val="en-GB"/>
+        </w:rPr>
+        <w:t>Git-hub-link:</w:t>
+      </w:r>
+    </w:p>
+    <w:p>
+      <w:pPr>
+        <w:rPr>
+          <w:lang w:val="en-GB"/>
+        </w:rPr>
+      </w:pPr>
+      <w:hyperlink r:id="rId10" w:history="1">
+        <w:r>
+          <w:rPr>
+            <w:rStyle w:val="Hyperkobling"/>
+            <w:lang w:val="en-GB"/>
+          </w:rPr>
+          <w:t>https://github.com/HansJaGr/eksamensprosjekt_web24</w:t>
+        </w:r>
+      </w:hyperlink>
+    </w:p>
+    <w:p>
+      <w:pPr>
+        <w:rPr>
           <w:lang w:val="en-GB"/>
         </w:rPr>
       </w:pPr>
@@ -582,6 +623,56 @@
     </w:sectPr>
   </w:body>
 </w:document>
+</file>
+
+<file path=word/endnotes.xml><?xml version="1.0" encoding="utf-8"?>
+<w:endnotes xmlns:wpc="http://schemas.microsoft.com/office/word/2010/wordprocessingCanvas" xmlns:cx="http://schemas.microsoft.com/office/drawing/2014/chartex" xmlns:cx1="http://schemas.microsoft.com/office/drawing/2015/9/8/chartex" xmlns:cx2="http://schemas.microsoft.com/office/drawing/2015/10/21/chartex" xmlns:cx3="http://schemas.microsoft.com/office/drawing/2016/5/9/chartex" xmlns:cx4="http://schemas.microsoft.com/office/drawing/2016/5/10/chartex" xmlns:cx5="http://schemas.microsoft.com/office/drawing/2016/5/11/chartex" xmlns:cx6="http://schemas.microsoft.com/office/drawing/2016/5/12/chartex" xmlns:cx7="http://schemas.microsoft.com/office/drawing/2016/5/13/chartex" xmlns:cx8="http://schemas.microsoft.com/office/drawing/2016/5/14/chartex" xmlns:mc="http://schemas.openxmlformats.org/markup-compatibility/2006" xmlns:aink="http://schemas.microsoft.com/office/drawing/2016/ink" xmlns:am3d="http://schemas.microsoft.com/office/drawing/2017/model3d" xmlns:o="urn:schemas-microsoft-com:office:office" xmlns:oel="http://schemas.microsoft.com/office/2019/extlst" xmlns:r="http://schemas.openxmlformats.org/officeDocument/2006/relationships" xmlns:m="http://schemas.openxmlformats.org/officeDocument/2006/math" xmlns:v="urn:schemas-microsoft-com:vml" xmlns:wp14="http://schemas.microsoft.com/office/word/2010/wordprocessingDrawing" xmlns:wp="http://schemas.openxmlformats.org/drawingml/2006/wordprocessingDrawing" xmlns:w10="urn:schemas-microsoft-com:office:word" xmlns:w="http://schemas.openxmlformats.org/wordprocessingml/2006/main" xmlns:w14="http://schemas.microsoft.com/office/word/2010/wordml" xmlns:w15="http://schemas.microsoft.com/office/word/2012/wordml" xmlns:w16cex="http://schemas.microsoft.com/office/word/2018/wordml/cex" xmlns:w16cid="http://schemas.microsoft.com/office/word/2016/wordml/cid" xmlns:w16="http://schemas.microsoft.com/office/word/2018/wordml" xmlns:w16du="http://schemas.microsoft.com/office/word/2023/wordml/word16du" xmlns:w16sdtdh="http://schemas.microsoft.com/office/word/2020/wordml/sdtdatahash" xmlns:w16se="http://schemas.microsoft.com/office/word/2015/wordml/symex" xmlns:wpg="http://schemas.microsoft.com/office/word/2010/wordprocessingGroup" xmlns:wpi="http://schemas.microsoft.com/office/word/2010/wordprocessingInk" xmlns:wne="http://schemas.microsoft.com/office/word/2006/wordml" xmlns:wps="http://schemas.microsoft.com/office/word/2010/wordprocessingShape" mc:Ignorable="w14 w15 w16se w16cid w16 w16cex w16sdtdh w16du wp14">
+  <w:endnote w:type="separator" w:id="-1">
+    <w:p>
+      <w:pPr>
+        <w:spacing w:after="0" w:line="240" w:lineRule="auto"/>
+      </w:pPr>
+      <w:r>
+        <w:separator/>
+      </w:r>
+    </w:p>
+  </w:endnote>
+  <w:endnote w:type="continuationSeparator" w:id="0">
+    <w:p>
+      <w:pPr>
+        <w:spacing w:after="0" w:line="240" w:lineRule="auto"/>
+      </w:pPr>
+      <w:r>
+        <w:continuationSeparator/>
+      </w:r>
+    </w:p>
+  </w:endnote>
+</w:endnotes>
+</file>
+
+<file path=word/footnotes.xml><?xml version="1.0" encoding="utf-8"?>
+<w:footnotes xmlns:wpc="http://schemas.microsoft.com/office/word/2010/wordprocessingCanvas" xmlns:cx="http://schemas.microsoft.com/office/drawing/2014/chartex" xmlns:cx1="http://schemas.microsoft.com/office/drawing/2015/9/8/chartex" xmlns:cx2="http://schemas.microsoft.com/office/drawing/2015/10/21/chartex" xmlns:cx3="http://schemas.microsoft.com/office/drawing/2016/5/9/chartex" xmlns:cx4="http://schemas.microsoft.com/office/drawing/2016/5/10/chartex" xmlns:cx5="http://schemas.microsoft.com/office/drawing/2016/5/11/chartex" xmlns:cx6="http://schemas.microsoft.com/office/drawing/2016/5/12/chartex" xmlns:cx7="http://schemas.microsoft.com/office/drawing/2016/5/13/chartex" xmlns:cx8="http://schemas.microsoft.com/office/drawing/2016/5/14/chartex" xmlns:mc="http://schemas.openxmlformats.org/markup-compatibility/2006" xmlns:aink="http://schemas.microsoft.com/office/drawing/2016/ink" xmlns:am3d="http://schemas.microsoft.com/office/drawing/2017/model3d" xmlns:o="urn:schemas-microsoft-com:office:office" xmlns:oel="http://schemas.microsoft.com/office/2019/extlst" xmlns:r="http://schemas.openxmlformats.org/officeDocument/2006/relationships" xmlns:m="http://schemas.openxmlformats.org/officeDocument/2006/math" xmlns:v="urn:schemas-microsoft-com:vml" xmlns:wp14="http://schemas.microsoft.com/office/word/2010/wordprocessingDrawing" xmlns:wp="http://schemas.openxmlformats.org/drawingml/2006/wordprocessingDrawing" xmlns:w10="urn:schemas-microsoft-com:office:word" xmlns:w="http://schemas.openxmlformats.org/wordprocessingml/2006/main" xmlns:w14="http://schemas.microsoft.com/office/word/2010/wordml" xmlns:w15="http://schemas.microsoft.com/office/word/2012/wordml" xmlns:w16cex="http://schemas.microsoft.com/office/word/2018/wordml/cex" xmlns:w16cid="http://schemas.microsoft.com/office/word/2016/wordml/cid" xmlns:w16="http://schemas.microsoft.com/office/word/2018/wordml" xmlns:w16du="http://schemas.microsoft.com/office/word/2023/wordml/word16du" xmlns:w16sdtdh="http://schemas.microsoft.com/office/word/2020/wordml/sdtdatahash" xmlns:w16se="http://schemas.microsoft.com/office/word/2015/wordml/symex" xmlns:wpg="http://schemas.microsoft.com/office/word/2010/wordprocessingGroup" xmlns:wpi="http://schemas.microsoft.com/office/word/2010/wordprocessingInk" xmlns:wne="http://schemas.microsoft.com/office/word/2006/wordml" xmlns:wps="http://schemas.microsoft.com/office/word/2010/wordprocessingShape" mc:Ignorable="w14 w15 w16se w16cid w16 w16cex w16sdtdh w16du wp14">
+  <w:footnote w:type="separator" w:id="-1">
+    <w:p>
+      <w:pPr>
+        <w:spacing w:after="0" w:line="240" w:lineRule="auto"/>
+      </w:pPr>
+      <w:r>
+        <w:separator/>
+      </w:r>
+    </w:p>
+  </w:footnote>
+  <w:footnote w:type="continuationSeparator" w:id="0">
+    <w:p>
+      <w:pPr>
+        <w:spacing w:after="0" w:line="240" w:lineRule="auto"/>
+      </w:pPr>
+      <w:r>
+        <w:continuationSeparator/>
+      </w:r>
+    </w:p>
+  </w:footnote>
+</w:footnotes>
 </file>
 
 <file path=word/styles.xml><?xml version="1.0" encoding="utf-8"?>
@@ -1554,6 +1645,58 @@
       <w:shd w:val="clear" w:color="auto" w:fill="E1DFDD"/>
     </w:rPr>
   </w:style>
+  <w:style w:type="paragraph" w:styleId="Topptekst">
+    <w:name w:val="header"/>
+    <w:basedOn w:val="Normal"/>
+    <w:link w:val="TopptekstTegn"/>
+    <w:uiPriority w:val="99"/>
+    <w:unhideWhenUsed/>
+    <w:rsid w:val="00F213E2"/>
+    <w:pPr>
+      <w:tabs>
+        <w:tab w:val="center" w:pos="4513"/>
+        <w:tab w:val="right" w:pos="9026"/>
+      </w:tabs>
+      <w:spacing w:after="0" w:line="240" w:lineRule="auto"/>
+    </w:pPr>
+  </w:style>
+  <w:style w:type="character" w:customStyle="1" w:styleId="TopptekstTegn">
+    <w:name w:val="Topptekst Tegn"/>
+    <w:basedOn w:val="Standardskriftforavsnitt"/>
+    <w:link w:val="Topptekst"/>
+    <w:uiPriority w:val="99"/>
+    <w:rsid w:val="00F213E2"/>
+    <w:rPr>
+      <w:noProof/>
+      <w:lang w:val="nb-NO"/>
+    </w:rPr>
+  </w:style>
+  <w:style w:type="paragraph" w:styleId="Bunntekst">
+    <w:name w:val="footer"/>
+    <w:basedOn w:val="Normal"/>
+    <w:link w:val="BunntekstTegn"/>
+    <w:uiPriority w:val="99"/>
+    <w:unhideWhenUsed/>
+    <w:rsid w:val="00F213E2"/>
+    <w:pPr>
+      <w:tabs>
+        <w:tab w:val="center" w:pos="4513"/>
+        <w:tab w:val="right" w:pos="9026"/>
+      </w:tabs>
+      <w:spacing w:after="0" w:line="240" w:lineRule="auto"/>
+    </w:pPr>
+  </w:style>
+  <w:style w:type="character" w:customStyle="1" w:styleId="BunntekstTegn">
+    <w:name w:val="Bunntekst Tegn"/>
+    <w:basedOn w:val="Standardskriftforavsnitt"/>
+    <w:link w:val="Bunntekst"/>
+    <w:uiPriority w:val="99"/>
+    <w:rsid w:val="00F213E2"/>
+    <w:rPr>
+      <w:noProof/>
+      <w:lang w:val="nb-NO"/>
+    </w:rPr>
+  </w:style>
 </w:styles>
 </file>
 

</xml_diff>

<commit_message>
Removed whitespace at end. Added image link.
</commit_message>
<xml_diff>
--- a/web24_eksamensprosjekt_dokument.docx
+++ b/web24_eksamensprosjekt_dokument.docx
@@ -441,6 +441,95 @@
           <w:lang w:val="en-GB"/>
         </w:rPr>
       </w:pPr>
+      <w:hyperlink r:id="rId10" w:history="1">
+        <w:r>
+          <w:rPr>
+            <w:rStyle w:val="Hyperkobling"/>
+            <w:lang w:val="en-GB"/>
+          </w:rPr>
+          <w:t>https://pixabay.com/photos/sweatshirts-sweaters-exhibition-428607/</w:t>
+        </w:r>
+      </w:hyperlink>
+    </w:p>
+    <w:p>
+      <w:pPr>
+        <w:rPr>
+          <w:lang w:val="en-GB"/>
+        </w:rPr>
+      </w:pPr>
+      <w:hyperlink r:id="rId11" w:history="1">
+        <w:r>
+          <w:rPr>
+            <w:rStyle w:val="Hyperkobling"/>
+            <w:lang w:val="en-GB"/>
+          </w:rPr>
+          <w:t>https://pixabay.com/photos/winter-cozy-cup-comfort-warmth-7506621/</w:t>
+        </w:r>
+      </w:hyperlink>
+    </w:p>
+    <w:p>
+      <w:pPr>
+        <w:rPr>
+          <w:lang w:val="en-GB"/>
+        </w:rPr>
+      </w:pPr>
+      <w:hyperlink r:id="rId12" w:history="1">
+        <w:r>
+          <w:rPr>
+            <w:rStyle w:val="Hyperkobling"/>
+            <w:lang w:val="en-GB"/>
+          </w:rPr>
+          <w:t>https://pixabay.com/photos/pencils-colored-pencils-art-draw-6099511/</w:t>
+        </w:r>
+      </w:hyperlink>
+    </w:p>
+    <w:p>
+      <w:pPr>
+        <w:rPr>
+          <w:lang w:val="en-GB"/>
+        </w:rPr>
+      </w:pPr>
+      <w:hyperlink r:id="rId13" w:history="1">
+        <w:r>
+          <w:rPr>
+            <w:rStyle w:val="Hyperkobling"/>
+            <w:lang w:val="en-GB"/>
+          </w:rPr>
+          <w:t>https://pixabay.com/photos/cap-straw-hat-summer-grain-spike-7278216/</w:t>
+        </w:r>
+      </w:hyperlink>
+    </w:p>
+    <w:p>
+      <w:pPr>
+        <w:rPr>
+          <w:lang w:val="en-GB"/>
+        </w:rPr>
+      </w:pPr>
+      <w:hyperlink r:id="rId14" w:history="1">
+        <w:r>
+          <w:rPr>
+            <w:rStyle w:val="Hyperkobling"/>
+            <w:lang w:val="en-GB"/>
+          </w:rPr>
+          <w:t>https://pixabay.com/photos/traveler-traveller-hipster-bag-man-2203666/</w:t>
+        </w:r>
+      </w:hyperlink>
+    </w:p>
+    <w:p>
+      <w:pPr>
+        <w:rPr>
+          <w:lang w:val="en-GB"/>
+        </w:rPr>
+      </w:pPr>
+      <w:hyperlink r:id="rId15" w:history="1">
+        <w:r>
+          <w:rPr>
+            <w:rStyle w:val="Hyperkobling"/>
+            <w:lang w:val="en-GB"/>
+          </w:rPr>
+          <w:t>https://pixabay.com/photos/dog-weimaraner-pet-canine-portrait-1742295/</w:t>
+        </w:r>
+      </w:hyperlink>
     </w:p>
     <w:p>
       <w:pPr>
@@ -472,7 +561,7 @@
           <w:lang w:val="en-GB"/>
         </w:rPr>
       </w:pPr>
-      <w:hyperlink r:id="rId10" w:history="1">
+      <w:hyperlink r:id="rId16" w:history="1">
         <w:r>
           <w:rPr>
             <w:rStyle w:val="Hyperkobling"/>
@@ -481,125 +570,6 @@
           <w:t>https://github.com/HansJaGr/eksamensprosjekt_web24</w:t>
         </w:r>
       </w:hyperlink>
-    </w:p>
-    <w:p>
-      <w:pPr>
-        <w:rPr>
-          <w:lang w:val="en-GB"/>
-        </w:rPr>
-      </w:pPr>
-    </w:p>
-    <w:p>
-      <w:pPr>
-        <w:rPr>
-          <w:lang w:val="en-GB"/>
-        </w:rPr>
-      </w:pPr>
-    </w:p>
-    <w:p>
-      <w:pPr>
-        <w:rPr>
-          <w:lang w:val="en-GB"/>
-        </w:rPr>
-      </w:pPr>
-    </w:p>
-    <w:p>
-      <w:pPr>
-        <w:rPr>
-          <w:lang w:val="en-GB"/>
-        </w:rPr>
-      </w:pPr>
-    </w:p>
-    <w:p>
-      <w:pPr>
-        <w:rPr>
-          <w:lang w:val="en-GB"/>
-        </w:rPr>
-      </w:pPr>
-    </w:p>
-    <w:p>
-      <w:pPr>
-        <w:rPr>
-          <w:lang w:val="en-GB"/>
-        </w:rPr>
-      </w:pPr>
-    </w:p>
-    <w:p>
-      <w:pPr>
-        <w:rPr>
-          <w:lang w:val="en-GB"/>
-        </w:rPr>
-      </w:pPr>
-    </w:p>
-    <w:p>
-      <w:pPr>
-        <w:rPr>
-          <w:lang w:val="en-GB"/>
-        </w:rPr>
-      </w:pPr>
-    </w:p>
-    <w:p>
-      <w:pPr>
-        <w:rPr>
-          <w:lang w:val="en-GB"/>
-        </w:rPr>
-      </w:pPr>
-    </w:p>
-    <w:p>
-      <w:pPr>
-        <w:rPr>
-          <w:lang w:val="en-GB"/>
-        </w:rPr>
-      </w:pPr>
-    </w:p>
-    <w:p>
-      <w:pPr>
-        <w:rPr>
-          <w:lang w:val="en-GB"/>
-        </w:rPr>
-      </w:pPr>
-    </w:p>
-    <w:p>
-      <w:pPr>
-        <w:rPr>
-          <w:lang w:val="en-GB"/>
-        </w:rPr>
-      </w:pPr>
-    </w:p>
-    <w:p>
-      <w:pPr>
-        <w:rPr>
-          <w:lang w:val="en-GB"/>
-        </w:rPr>
-      </w:pPr>
-    </w:p>
-    <w:p>
-      <w:pPr>
-        <w:rPr>
-          <w:lang w:val="en-GB"/>
-        </w:rPr>
-      </w:pPr>
-    </w:p>
-    <w:p>
-      <w:pPr>
-        <w:rPr>
-          <w:lang w:val="en-GB"/>
-        </w:rPr>
-      </w:pPr>
-    </w:p>
-    <w:p>
-      <w:pPr>
-        <w:rPr>
-          <w:lang w:val="en-GB"/>
-        </w:rPr>
-      </w:pPr>
-    </w:p>
-    <w:p>
-      <w:pPr>
-        <w:rPr>
-          <w:lang w:val="en-GB"/>
-        </w:rPr>
-      </w:pPr>
     </w:p>
     <w:p>
       <w:pPr>

</xml_diff>